<commit_message>
2024, term I, week 9
</commit_message>
<xml_diff>
--- a/finalCourseProject/fcp.docx
+++ b/finalCourseProject/fcp.docx
@@ -23,7 +23,7 @@
         <w:pStyle w:val="Date"/>
       </w:pPr>
       <w:r>
-        <w:t xml:space="preserve">2024-11-22</w:t>
+        <w:t xml:space="preserve">2024-11-29</w:t>
       </w:r>
     </w:p>
     <w:p>
@@ -2477,7 +2477,7 @@
               <w:pStyle w:val="Compact"/>
             </w:pPr>
             <w:r>
-              <w:t xml:space="preserve">yelp_review</w:t>
+              <w:t xml:space="preserve">yelp_tier</w:t>
             </w:r>
           </w:p>
         </w:tc>

</xml_diff>